<commit_message>
Expanded docx TestFile and README
</commit_message>
<xml_diff>
--- a/TestFile.docx
+++ b/TestFile.docx
@@ -1,63 +1,91 @@
 
 <file path=word/document.xml><?xml version="1.0" encoding="utf-8"?>
-<w:document xmlns:wpc="http://schemas.microsoft.com/office/word/2010/wordprocessingCanvas" xmlns:cx="http://schemas.microsoft.com/office/drawing/2014/chartex" xmlns:cx1="http://schemas.microsoft.com/office/drawing/2015/9/8/chartex" xmlns:cx2="http://schemas.microsoft.com/office/drawing/2015/10/21/chartex" xmlns:cx3="http://schemas.microsoft.com/office/drawing/2016/5/9/chartex" xmlns:cx4="http://schemas.microsoft.com/office/drawing/2016/5/10/chartex" xmlns:cx5="http://schemas.microsoft.com/office/drawing/2016/5/11/chartex" xmlns:cx6="http://schemas.microsoft.com/office/drawing/2016/5/12/chartex" xmlns:cx7="http://schemas.microsoft.com/office/drawing/2016/5/13/chartex" xmlns:cx8="http://schemas.microsoft.com/office/drawing/2016/5/14/chartex" xmlns:mc="http://schemas.openxmlformats.org/markup-compatibility/2006" xmlns:aink="http://schemas.microsoft.com/office/drawing/2016/ink" xmlns:am3d="http://schemas.microsoft.com/office/drawing/2017/model3d" xmlns:o="urn:schemas-microsoft-com:office:office" xmlns:r="http://schemas.openxmlformats.org/officeDocument/2006/relationships" xmlns:m="http://schemas.openxmlformats.org/officeDocument/2006/math" xmlns:v="urn:schemas-microsoft-com:vml" xmlns:wp14="http://schemas.microsoft.com/office/word/2010/wordprocessingDrawing" xmlns:wp="http://schemas.openxmlformats.org/drawingml/2006/wordprocessingDrawing" xmlns:w10="urn:schemas-microsoft-com:office:word" xmlns:w="http://schemas.openxmlformats.org/wordprocessingml/2006/main" xmlns:w14="http://schemas.microsoft.com/office/word/2010/wordml" xmlns:w15="http://schemas.microsoft.com/office/word/2012/wordml" xmlns:w16cex="http://schemas.microsoft.com/office/word/2018/wordml/cex" xmlns:w16cid="http://schemas.microsoft.com/office/word/2016/wordml/cid" xmlns:w16="http://schemas.microsoft.com/office/word/2018/wordml" xmlns:w16se="http://schemas.microsoft.com/office/word/2015/wordml/symex" xmlns:wpg="http://schemas.microsoft.com/office/word/2010/wordprocessingGroup" xmlns:wpi="http://schemas.microsoft.com/office/word/2010/wordprocessingInk" xmlns:wne="http://schemas.microsoft.com/office/word/2006/wordml" xmlns:wps="http://schemas.microsoft.com/office/word/2010/wordprocessingShape" mc:Ignorable="w14 w15 w16se w16cid w16 w16cex wp14">
+<w:document xmlns:o="urn:schemas-microsoft-com:office:office" xmlns:r="http://schemas.openxmlformats.org/officeDocument/2006/relationships" xmlns:v="urn:schemas-microsoft-com:vml" xmlns:w="http://schemas.openxmlformats.org/wordprocessingml/2006/main" xmlns:w10="urn:schemas-microsoft-com:office:word" xmlns:wp="http://schemas.openxmlformats.org/drawingml/2006/wordprocessingDrawing" xmlns:wps="http://schemas.microsoft.com/office/word/2010/wordprocessingShape" xmlns:wpg="http://schemas.microsoft.com/office/word/2010/wordprocessingGroup" xmlns:mc="http://schemas.openxmlformats.org/markup-compatibility/2006" xmlns:wp14="http://schemas.microsoft.com/office/word/2010/wordprocessingDrawing" xmlns:w14="http://schemas.microsoft.com/office/word/2010/wordml" xmlns:w15="http://schemas.microsoft.com/office/word/2012/wordml" mc:Ignorable="w14 wp14 w15">
   <w:body>
     <w:p>
       <w:pPr>
         <w:pStyle w:val="Title"/>
-      </w:pPr>
-      <w:r>
+        <w:rPr/>
+      </w:pPr>
+      <w:r>
+        <w:rPr/>
         <w:t>Title</w:t>
       </w:r>
     </w:p>
     <w:p>
       <w:pPr>
         <w:pStyle w:val="Heading1"/>
-      </w:pPr>
-      <w:r>
+        <w:rPr/>
+      </w:pPr>
+      <w:r>
+        <w:rPr/>
         <w:t>Heading 1</w:t>
       </w:r>
     </w:p>
     <w:p>
       <w:pPr>
         <w:pStyle w:val="Heading2"/>
-      </w:pPr>
-      <w:r>
+        <w:rPr/>
+      </w:pPr>
+      <w:r>
+        <w:rPr/>
         <w:t>Heading 2</w:t>
       </w:r>
     </w:p>
     <w:p>
       <w:pPr>
         <w:pStyle w:val="Heading3"/>
-      </w:pPr>
-      <w:r>
+        <w:rPr/>
+      </w:pPr>
+      <w:r>
+        <w:rPr/>
         <w:t>Heading 3</w:t>
       </w:r>
     </w:p>
-    <w:p/>
-    <w:p>
-      <w:pPr>
+    <w:p>
+      <w:pPr>
+        <w:pStyle w:val="Normal"/>
+        <w:rPr/>
+      </w:pPr>
+      <w:r>
+        <w:rPr/>
+      </w:r>
+    </w:p>
+    <w:p>
+      <w:pPr>
+        <w:pStyle w:val="Normal"/>
         <w:jc w:val="center"/>
-      </w:pPr>
-      <w:r>
+        <w:rPr/>
+      </w:pPr>
+      <w:r>
+        <w:rPr/>
         <w:t>This text is center aligned</w:t>
       </w:r>
     </w:p>
     <w:p>
       <w:pPr>
+        <w:pStyle w:val="Normal"/>
         <w:jc w:val="right"/>
-      </w:pPr>
-      <w:r>
+        <w:rPr/>
+      </w:pPr>
+      <w:r>
+        <w:rPr/>
         <w:t>This text is right aligned</w:t>
       </w:r>
     </w:p>
     <w:p>
-      <w:r>
+      <w:pPr>
+        <w:pStyle w:val="Normal"/>
+        <w:rPr/>
+      </w:pPr>
+      <w:r>
+        <w:rPr/>
         <w:t>This is a regular line</w:t>
       </w:r>
     </w:p>
     <w:p>
       <w:pPr>
+        <w:pStyle w:val="Normal"/>
         <w:rPr>
           <w:b/>
           <w:bCs/>
@@ -73,7 +101,9 @@
     </w:p>
     <w:p>
       <w:pPr>
-        <w:rPr>
+        <w:pStyle w:val="Normal"/>
+        <w:rPr>
+          <w:i/>
           <w:i/>
           <w:iCs/>
         </w:rPr>
@@ -88,6 +118,7 @@
     </w:p>
     <w:p>
       <w:pPr>
+        <w:pStyle w:val="Normal"/>
         <w:rPr>
           <w:u w:val="single"/>
         </w:rPr>
@@ -101,6 +132,17 @@
     </w:p>
     <w:p>
       <w:pPr>
+        <w:pStyle w:val="Normal"/>
+        <w:rPr>
+          <w:b/>
+          <w:bCs/>
+          <w:i/>
+          <w:i/>
+          <w:iCs/>
+          <w:u w:val="single"/>
+        </w:rPr>
+      </w:pPr>
+      <w:r>
         <w:rPr>
           <w:b/>
           <w:bCs/>
@@ -108,26 +150,23 @@
           <w:iCs/>
           <w:u w:val="single"/>
         </w:rPr>
-      </w:pPr>
-      <w:r>
-        <w:rPr>
-          <w:b/>
-          <w:bCs/>
-          <w:i/>
-          <w:iCs/>
-          <w:u w:val="single"/>
-        </w:rPr>
         <w:t>This is bold, italicized, AND underlined</w:t>
       </w:r>
     </w:p>
     <w:p>
-      <w:r>
+      <w:pPr>
+        <w:pStyle w:val="Normal"/>
+        <w:rPr/>
+      </w:pPr>
+      <w:r>
+        <w:rPr/>
         <w:tab/>
         <w:t>This line has a tab in it</w:t>
       </w:r>
     </w:p>
     <w:p>
       <w:pPr>
+        <w:pStyle w:val="Normal"/>
         <w:rPr>
           <w:strike/>
         </w:rPr>
@@ -140,37 +179,142 @@
       </w:r>
     </w:p>
     <w:p>
-      <w:r>
-        <w:t>“Quoted text”</w:t>
-      </w:r>
-    </w:p>
-    <w:p>
-      <w:r>
+      <w:pPr>
+        <w:pStyle w:val="Normal"/>
+        <w:rPr/>
+      </w:pPr>
+      <w:r>
+        <w:rPr/>
+        <w:t>“</w:t>
+      </w:r>
+      <w:r>
+        <w:rPr/>
+        <w:t>Quoted text”</w:t>
+      </w:r>
+    </w:p>
+    <w:p>
+      <w:pPr>
+        <w:pStyle w:val="Normal"/>
+        <w:rPr/>
+      </w:pPr>
+      <w:r>
+        <w:rPr/>
         <w:t>!@#$%^&amp;*()-=_+[]\{}|,./&lt;&gt;?`~</w:t>
       </w:r>
     </w:p>
     <w:p>
-      <w:hyperlink r:id="rId4" w:history="1">
+      <w:pPr>
+        <w:pStyle w:val="Normal"/>
+        <w:rPr/>
+      </w:pPr>
+      <w:hyperlink r:id="rId2">
         <w:r>
           <w:rPr>
-            <w:rStyle w:val="Hyperlink"/>
+            <w:rStyle w:val="InternetLink"/>
           </w:rPr>
           <w:t>https://www.furaffinity.net/</w:t>
         </w:r>
       </w:hyperlink>
     </w:p>
     <w:p>
-      <w:r>
+      <w:pPr>
+        <w:pStyle w:val="Normal"/>
+        <w:rPr/>
+      </w:pPr>
+      <w:r>
+        <w:rPr/>
+        <w:t>There is a hyperlink above this line</w:t>
+      </w:r>
+    </w:p>
+    <w:p>
+      <w:pPr>
+        <w:pStyle w:val="Normal"/>
+        <w:numPr>
+          <w:ilvl w:val="0"/>
+          <w:numId w:val="1"/>
+        </w:numPr>
+        <w:rPr/>
+      </w:pPr>
+      <w:r>
+        <w:rPr/>
+        <w:t>Main bullet 1</w:t>
+      </w:r>
+    </w:p>
+    <w:p>
+      <w:pPr>
+        <w:pStyle w:val="Normal"/>
+        <w:numPr>
+          <w:ilvl w:val="0"/>
+          <w:numId w:val="1"/>
+        </w:numPr>
+        <w:rPr/>
+      </w:pPr>
+      <w:r>
+        <w:rPr/>
+        <w:t>Main bullet 2</w:t>
+      </w:r>
+    </w:p>
+    <w:p>
+      <w:pPr>
+        <w:pStyle w:val="Normal"/>
+        <w:numPr>
+          <w:ilvl w:val="1"/>
+          <w:numId w:val="1"/>
+        </w:numPr>
+        <w:rPr/>
+      </w:pPr>
+      <w:r>
+        <w:rPr/>
+        <w:t>Indented bullet</w:t>
+      </w:r>
+    </w:p>
+    <w:p>
+      <w:pPr>
+        <w:pStyle w:val="Normal"/>
+        <w:numPr>
+          <w:ilvl w:val="2"/>
+          <w:numId w:val="1"/>
+        </w:numPr>
+        <w:rPr/>
+      </w:pPr>
+      <w:r>
+        <w:rPr/>
+        <w:t>Double indented bullet</w:t>
+      </w:r>
+    </w:p>
+    <w:p>
+      <w:pPr>
+        <w:pStyle w:val="Normal"/>
+        <w:numPr>
+          <w:ilvl w:val="0"/>
+          <w:numId w:val="1"/>
+        </w:numPr>
+        <w:rPr/>
+      </w:pPr>
+      <w:r>
+        <w:rPr/>
+        <w:t>Main bullet 3</w:t>
+      </w:r>
+    </w:p>
+    <w:p>
+      <w:pPr>
+        <w:pStyle w:val="Normal"/>
+        <w:rPr/>
+      </w:pPr>
+      <w:r>
+        <w:rPr/>
         <w:t>© ™ ®</w:t>
       </w:r>
     </w:p>
     <w:p>
       <w:pPr>
+        <w:pStyle w:val="Normal"/>
         <w:rPr>
           <w:vertAlign w:val="superscript"/>
         </w:rPr>
       </w:pPr>
       <w:r>
+        <w:rPr/>
         <w:t>Variable with</w:t>
       </w:r>
       <w:r>
@@ -182,11 +326,13 @@
     </w:p>
     <w:p>
       <w:pPr>
+        <w:pStyle w:val="Normal"/>
         <w:rPr>
           <w:vertAlign w:val="subscript"/>
         </w:rPr>
       </w:pPr>
       <w:r>
+        <w:rPr/>
         <w:t>Variable with</w:t>
       </w:r>
       <w:r>
@@ -197,17 +343,28 @@
       </w:r>
     </w:p>
     <w:p>
-      <w:r>
+      <w:pPr>
+        <w:pStyle w:val="Normal"/>
+        <w:rPr/>
+      </w:pPr>
+      <w:r>
+        <w:rPr/>
         <w:t>0123456789</w:t>
       </w:r>
     </w:p>
     <w:p>
-      <w:r>
+      <w:pPr>
+        <w:pStyle w:val="Normal"/>
+        <w:rPr/>
+      </w:pPr>
+      <w:r>
+        <w:rPr/>
         <w:t>…</w:t>
       </w:r>
     </w:p>
     <w:p>
       <w:pPr>
+        <w:pStyle w:val="Normal"/>
         <w:rPr>
           <w:color w:val="0000FF"/>
         </w:rPr>
@@ -221,6 +378,7 @@
     </w:p>
     <w:p>
       <w:pPr>
+        <w:pStyle w:val="Normal"/>
         <w:rPr>
           <w:color w:val="00FF00"/>
         </w:rPr>
@@ -234,6 +392,7 @@
     </w:p>
     <w:p>
       <w:pPr>
+        <w:pStyle w:val="Normal"/>
         <w:rPr>
           <w:color w:val="00FF00"/>
         </w:rPr>
@@ -246,33 +405,380 @@
       </w:r>
     </w:p>
     <w:p>
-      <w:r>
-        <w:pict w14:anchorId="49D02218">
-          <v:rect id="_x0000_i1025" style="width:0;height:1.5pt" o:hralign="center" o:hrstd="t" o:hr="t" fillcolor="#a0a0a0" stroked="f"/>
-        </w:pict>
-      </w:r>
-    </w:p>
-    <w:p>
-      <w:r>
+      <w:pPr>
+        <w:pStyle w:val="Normal"/>
+        <w:rPr>
+          <w:color w:val="C0FFEE"/>
+        </w:rPr>
+      </w:pPr>
+      <w:r>
+        <w:rPr>
+          <w:color w:val="C0FFEE"/>
+        </w:rPr>
+        <w:t>This text is color: 0xc0ffee</w:t>
+      </w:r>
+    </w:p>
+    <w:p>
+      <w:pPr>
+        <w:pStyle w:val="Normal"/>
+        <w:rPr/>
+      </w:pPr>
+      <w:r>
+        <w:rPr/>
+        <mc:AlternateContent>
+          <mc:Choice Requires="wps">
+            <w:drawing>
+              <wp:inline distT="0" distB="0" distL="0" distR="0">
+                <wp:extent cx="5943600" cy="19050"/>
+                <wp:effectExtent l="0" t="0" r="0" b="0"/>
+                <wp:docPr id="1" name="Shape1"/>
+                <a:graphic xmlns:a="http://schemas.openxmlformats.org/drawingml/2006/main">
+                  <a:graphicData uri="http://schemas.microsoft.com/office/word/2010/wordprocessingShape">
+                    <wps:wsp>
+                      <wps:cNvSpPr/>
+                      <wps:spPr>
+                        <a:xfrm>
+                          <a:off x="0" y="0"/>
+                          <a:ext cx="5943600" cy="19080"/>
+                        </a:xfrm>
+                        <a:prstGeom prst="rect">
+                          <a:avLst/>
+                        </a:prstGeom>
+                        <a:solidFill>
+                          <a:srgbClr val="a0a0a0"/>
+                        </a:solidFill>
+                        <a:ln w="0">
+                          <a:noFill/>
+                        </a:ln>
+                      </wps:spPr>
+                      <wps:style>
+                        <a:lnRef idx="0"/>
+                        <a:fillRef idx="0"/>
+                        <a:effectRef idx="0"/>
+                        <a:fontRef idx="minor"/>
+                      </wps:style>
+                      <wps:bodyPr/>
+                    </wps:wsp>
+                  </a:graphicData>
+                </a:graphic>
+                <wp14:sizeRelH relativeFrom="page">
+                  <wp14:pctWidth>100000</wp14:pctWidth>
+                </wp14:sizeRelH>
+              </wp:inline>
+            </w:drawing>
+          </mc:Choice>
+          <mc:Fallback>
+            <w:pict>
+              <v:rect id="shape_0" ID="Shape1" path="m0,0l-2147483645,0l-2147483645,-2147483646l0,-2147483646xe" fillcolor="#a0a0a0" stroked="f" o:allowincell="f" style="position:absolute;margin-left:0pt;margin-top:-1.55pt;width:467.95pt;height:1.45pt;mso-wrap-style:none;v-text-anchor:middle;mso-position-vertical:top">
+                <v:fill o:detectmouseclick="t" type="solid" color2="#5f5f5f"/>
+                <v:stroke color="#3465a4" joinstyle="round" endcap="flat"/>
+                <w10:wrap type="square"/>
+              </v:rect>
+            </w:pict>
+          </mc:Fallback>
+        </mc:AlternateContent>
+      </w:r>
+    </w:p>
+    <w:p>
+      <w:pPr>
+        <w:pStyle w:val="Normal"/>
+        <w:widowControl/>
+        <w:bidi w:val="0"/>
+        <w:spacing w:lineRule="auto" w:line="259" w:before="0" w:after="160"/>
+        <w:jc w:val="left"/>
+        <w:rPr/>
+      </w:pPr>
+      <w:r>
+        <w:rPr/>
         <w:t>There is a horizontal line above this line</w:t>
       </w:r>
     </w:p>
     <w:sectPr>
+      <w:type w:val="nextPage"/>
       <w:pgSz w:w="12240" w:h="15840"/>
-      <w:pgMar w:top="1440" w:right="1440" w:bottom="1440" w:left="1440" w:header="720" w:footer="720" w:gutter="0"/>
-      <w:cols w:space="720"/>
-      <w:docGrid w:linePitch="360"/>
+      <w:pgMar w:left="1440" w:right="1440" w:gutter="0" w:header="0" w:top="1440" w:footer="0" w:bottom="1440"/>
+      <w:pgNumType w:fmt="decimal"/>
+      <w:formProt w:val="false"/>
+      <w:textDirection w:val="lrTb"/>
+      <w:docGrid w:type="default" w:linePitch="360" w:charSpace="4096"/>
     </w:sectPr>
   </w:body>
 </w:document>
 </file>
 
+<file path=word/numbering.xml><?xml version="1.0" encoding="utf-8"?>
+<w:numbering xmlns:w="http://schemas.openxmlformats.org/wordprocessingml/2006/main" xmlns:o="urn:schemas-microsoft-com:office:office" xmlns:r="http://schemas.openxmlformats.org/officeDocument/2006/relationships" xmlns:v="urn:schemas-microsoft-com:vml" xmlns:mc="http://schemas.openxmlformats.org/markup-compatibility/2006" xmlns:w14="http://schemas.microsoft.com/office/word/2010/wordml" mc:Ignorable="w14">
+  <w:abstractNum w:abstractNumId="1">
+    <w:lvl w:ilvl="0">
+      <w:start w:val="1"/>
+      <w:numFmt w:val="bullet"/>
+      <w:lvlText w:val=""/>
+      <w:lvlJc w:val="left"/>
+      <w:pPr>
+        <w:tabs>
+          <w:tab w:val="num" w:pos="720"/>
+        </w:tabs>
+        <w:ind w:left="720" w:hanging="360"/>
+      </w:pPr>
+      <w:rPr>
+        <w:rFonts w:ascii="Symbol" w:hAnsi="Symbol" w:cs="Symbol" w:hint="default"/>
+      </w:rPr>
+    </w:lvl>
+    <w:lvl w:ilvl="1">
+      <w:start w:val="1"/>
+      <w:numFmt w:val="bullet"/>
+      <w:lvlText w:val="◦"/>
+      <w:lvlJc w:val="left"/>
+      <w:pPr>
+        <w:tabs>
+          <w:tab w:val="num" w:pos="1080"/>
+        </w:tabs>
+        <w:ind w:left="1080" w:hanging="360"/>
+      </w:pPr>
+      <w:rPr>
+        <w:rFonts w:ascii="OpenSymbol" w:hAnsi="OpenSymbol" w:cs="OpenSymbol" w:hint="default"/>
+      </w:rPr>
+    </w:lvl>
+    <w:lvl w:ilvl="2">
+      <w:start w:val="1"/>
+      <w:numFmt w:val="bullet"/>
+      <w:lvlText w:val="▪"/>
+      <w:lvlJc w:val="left"/>
+      <w:pPr>
+        <w:tabs>
+          <w:tab w:val="num" w:pos="1440"/>
+        </w:tabs>
+        <w:ind w:left="1440" w:hanging="360"/>
+      </w:pPr>
+      <w:rPr>
+        <w:rFonts w:ascii="OpenSymbol" w:hAnsi="OpenSymbol" w:cs="OpenSymbol" w:hint="default"/>
+      </w:rPr>
+    </w:lvl>
+    <w:lvl w:ilvl="3">
+      <w:start w:val="1"/>
+      <w:numFmt w:val="bullet"/>
+      <w:lvlText w:val=""/>
+      <w:lvlJc w:val="left"/>
+      <w:pPr>
+        <w:tabs>
+          <w:tab w:val="num" w:pos="1800"/>
+        </w:tabs>
+        <w:ind w:left="1800" w:hanging="360"/>
+      </w:pPr>
+      <w:rPr>
+        <w:rFonts w:ascii="Symbol" w:hAnsi="Symbol" w:cs="Symbol" w:hint="default"/>
+      </w:rPr>
+    </w:lvl>
+    <w:lvl w:ilvl="4">
+      <w:start w:val="1"/>
+      <w:numFmt w:val="bullet"/>
+      <w:lvlText w:val="◦"/>
+      <w:lvlJc w:val="left"/>
+      <w:pPr>
+        <w:tabs>
+          <w:tab w:val="num" w:pos="2160"/>
+        </w:tabs>
+        <w:ind w:left="2160" w:hanging="360"/>
+      </w:pPr>
+      <w:rPr>
+        <w:rFonts w:ascii="OpenSymbol" w:hAnsi="OpenSymbol" w:cs="OpenSymbol" w:hint="default"/>
+      </w:rPr>
+    </w:lvl>
+    <w:lvl w:ilvl="5">
+      <w:start w:val="1"/>
+      <w:numFmt w:val="bullet"/>
+      <w:lvlText w:val="▪"/>
+      <w:lvlJc w:val="left"/>
+      <w:pPr>
+        <w:tabs>
+          <w:tab w:val="num" w:pos="2520"/>
+        </w:tabs>
+        <w:ind w:left="2520" w:hanging="360"/>
+      </w:pPr>
+      <w:rPr>
+        <w:rFonts w:ascii="OpenSymbol" w:hAnsi="OpenSymbol" w:cs="OpenSymbol" w:hint="default"/>
+      </w:rPr>
+    </w:lvl>
+    <w:lvl w:ilvl="6">
+      <w:start w:val="1"/>
+      <w:numFmt w:val="bullet"/>
+      <w:lvlText w:val=""/>
+      <w:lvlJc w:val="left"/>
+      <w:pPr>
+        <w:tabs>
+          <w:tab w:val="num" w:pos="2880"/>
+        </w:tabs>
+        <w:ind w:left="2880" w:hanging="360"/>
+      </w:pPr>
+      <w:rPr>
+        <w:rFonts w:ascii="Symbol" w:hAnsi="Symbol" w:cs="Symbol" w:hint="default"/>
+      </w:rPr>
+    </w:lvl>
+    <w:lvl w:ilvl="7">
+      <w:start w:val="1"/>
+      <w:numFmt w:val="bullet"/>
+      <w:lvlText w:val="◦"/>
+      <w:lvlJc w:val="left"/>
+      <w:pPr>
+        <w:tabs>
+          <w:tab w:val="num" w:pos="3240"/>
+        </w:tabs>
+        <w:ind w:left="3240" w:hanging="360"/>
+      </w:pPr>
+      <w:rPr>
+        <w:rFonts w:ascii="OpenSymbol" w:hAnsi="OpenSymbol" w:cs="OpenSymbol" w:hint="default"/>
+      </w:rPr>
+    </w:lvl>
+    <w:lvl w:ilvl="8">
+      <w:start w:val="1"/>
+      <w:numFmt w:val="bullet"/>
+      <w:lvlText w:val="▪"/>
+      <w:lvlJc w:val="left"/>
+      <w:pPr>
+        <w:tabs>
+          <w:tab w:val="num" w:pos="3600"/>
+        </w:tabs>
+        <w:ind w:left="3600" w:hanging="360"/>
+      </w:pPr>
+      <w:rPr>
+        <w:rFonts w:ascii="OpenSymbol" w:hAnsi="OpenSymbol" w:cs="OpenSymbol" w:hint="default"/>
+      </w:rPr>
+    </w:lvl>
+  </w:abstractNum>
+  <w:abstractNum w:abstractNumId="2">
+    <w:lvl w:ilvl="0">
+      <w:start w:val="1"/>
+      <w:numFmt w:val="none"/>
+      <w:suff w:val="nothing"/>
+      <w:lvlText w:val=""/>
+      <w:lvlJc w:val="left"/>
+      <w:pPr>
+        <w:tabs>
+          <w:tab w:val="num" w:pos="0"/>
+        </w:tabs>
+        <w:ind w:left="0" w:hanging="0"/>
+      </w:pPr>
+    </w:lvl>
+    <w:lvl w:ilvl="1">
+      <w:start w:val="1"/>
+      <w:numFmt w:val="none"/>
+      <w:suff w:val="nothing"/>
+      <w:lvlText w:val=""/>
+      <w:lvlJc w:val="left"/>
+      <w:pPr>
+        <w:tabs>
+          <w:tab w:val="num" w:pos="0"/>
+        </w:tabs>
+        <w:ind w:left="0" w:hanging="0"/>
+      </w:pPr>
+    </w:lvl>
+    <w:lvl w:ilvl="2">
+      <w:start w:val="1"/>
+      <w:numFmt w:val="none"/>
+      <w:suff w:val="nothing"/>
+      <w:lvlText w:val=""/>
+      <w:lvlJc w:val="left"/>
+      <w:pPr>
+        <w:tabs>
+          <w:tab w:val="num" w:pos="0"/>
+        </w:tabs>
+        <w:ind w:left="0" w:hanging="0"/>
+      </w:pPr>
+    </w:lvl>
+    <w:lvl w:ilvl="3">
+      <w:start w:val="1"/>
+      <w:numFmt w:val="none"/>
+      <w:suff w:val="nothing"/>
+      <w:lvlText w:val=""/>
+      <w:lvlJc w:val="left"/>
+      <w:pPr>
+        <w:tabs>
+          <w:tab w:val="num" w:pos="0"/>
+        </w:tabs>
+        <w:ind w:left="0" w:hanging="0"/>
+      </w:pPr>
+    </w:lvl>
+    <w:lvl w:ilvl="4">
+      <w:start w:val="1"/>
+      <w:numFmt w:val="none"/>
+      <w:suff w:val="nothing"/>
+      <w:lvlText w:val=""/>
+      <w:lvlJc w:val="left"/>
+      <w:pPr>
+        <w:tabs>
+          <w:tab w:val="num" w:pos="0"/>
+        </w:tabs>
+        <w:ind w:left="0" w:hanging="0"/>
+      </w:pPr>
+    </w:lvl>
+    <w:lvl w:ilvl="5">
+      <w:start w:val="1"/>
+      <w:numFmt w:val="none"/>
+      <w:suff w:val="nothing"/>
+      <w:lvlText w:val=""/>
+      <w:lvlJc w:val="left"/>
+      <w:pPr>
+        <w:tabs>
+          <w:tab w:val="num" w:pos="0"/>
+        </w:tabs>
+        <w:ind w:left="0" w:hanging="0"/>
+      </w:pPr>
+    </w:lvl>
+    <w:lvl w:ilvl="6">
+      <w:start w:val="1"/>
+      <w:numFmt w:val="none"/>
+      <w:suff w:val="nothing"/>
+      <w:lvlText w:val=""/>
+      <w:lvlJc w:val="left"/>
+      <w:pPr>
+        <w:tabs>
+          <w:tab w:val="num" w:pos="0"/>
+        </w:tabs>
+        <w:ind w:left="0" w:hanging="0"/>
+      </w:pPr>
+    </w:lvl>
+    <w:lvl w:ilvl="7">
+      <w:start w:val="1"/>
+      <w:numFmt w:val="none"/>
+      <w:suff w:val="nothing"/>
+      <w:lvlText w:val=""/>
+      <w:lvlJc w:val="left"/>
+      <w:pPr>
+        <w:tabs>
+          <w:tab w:val="num" w:pos="0"/>
+        </w:tabs>
+        <w:ind w:left="0" w:hanging="0"/>
+      </w:pPr>
+    </w:lvl>
+    <w:lvl w:ilvl="8">
+      <w:start w:val="1"/>
+      <w:numFmt w:val="none"/>
+      <w:suff w:val="nothing"/>
+      <w:lvlText w:val=""/>
+      <w:lvlJc w:val="left"/>
+      <w:pPr>
+        <w:tabs>
+          <w:tab w:val="num" w:pos="0"/>
+        </w:tabs>
+        <w:ind w:left="0" w:hanging="0"/>
+      </w:pPr>
+    </w:lvl>
+  </w:abstractNum>
+  <w:num w:numId="1">
+    <w:abstractNumId w:val="1"/>
+  </w:num>
+  <w:num w:numId="2">
+    <w:abstractNumId w:val="2"/>
+  </w:num>
+</w:numbering>
+</file>
+
 <file path=word/styles.xml><?xml version="1.0" encoding="utf-8"?>
-<w:styles xmlns:mc="http://schemas.openxmlformats.org/markup-compatibility/2006" xmlns:r="http://schemas.openxmlformats.org/officeDocument/2006/relationships" xmlns:w="http://schemas.openxmlformats.org/wordprocessingml/2006/main" xmlns:w14="http://schemas.microsoft.com/office/word/2010/wordml" xmlns:w15="http://schemas.microsoft.com/office/word/2012/wordml" xmlns:w16cex="http://schemas.microsoft.com/office/word/2018/wordml/cex" xmlns:w16cid="http://schemas.microsoft.com/office/word/2016/wordml/cid" xmlns:w16="http://schemas.microsoft.com/office/word/2018/wordml" xmlns:w16se="http://schemas.microsoft.com/office/word/2015/wordml/symex" mc:Ignorable="w14 w15 w16se w16cid w16 w16cex">
+<w:styles xmlns:w="http://schemas.openxmlformats.org/wordprocessingml/2006/main" xmlns:w14="http://schemas.microsoft.com/office/word/2010/wordml" xmlns:mc="http://schemas.openxmlformats.org/markup-compatibility/2006" mc:Ignorable="w14">
   <w:docDefaults>
     <w:rPrDefault>
       <w:rPr>
-        <w:rFonts w:asciiTheme="minorHAnsi" w:eastAsiaTheme="minorHAnsi" w:hAnsiTheme="minorHAnsi" w:cstheme="minorBidi"/>
+        <w:rFonts w:ascii="Calibri" w:hAnsi="Calibri" w:eastAsia="Calibri" w:cs="" w:asciiTheme="minorHAnsi" w:cstheme="minorBidi" w:eastAsiaTheme="minorHAnsi" w:hAnsiTheme="minorHAnsi"/>
         <w:sz w:val="22"/>
         <w:szCs w:val="22"/>
         <w:lang w:val="en-US" w:eastAsia="en-US" w:bidi="ar-SA"/>
@@ -280,21 +786,21 @@
     </w:rPrDefault>
     <w:pPrDefault>
       <w:pPr>
-        <w:spacing w:after="160" w:line="259" w:lineRule="auto"/>
+        <w:suppressAutoHyphens w:val="true"/>
       </w:pPr>
     </w:pPrDefault>
   </w:docDefaults>
   <w:latentStyles w:defLockedState="0" w:defUIPriority="99" w:defSemiHidden="0" w:defUnhideWhenUsed="0" w:defQFormat="0" w:count="376">
     <w:lsdException w:name="Normal" w:uiPriority="0" w:qFormat="1"/>
     <w:lsdException w:name="heading 1" w:uiPriority="9" w:qFormat="1"/>
-    <w:lsdException w:name="heading 2" w:semiHidden="1" w:uiPriority="9" w:unhideWhenUsed="1" w:qFormat="1"/>
-    <w:lsdException w:name="heading 3" w:semiHidden="1" w:uiPriority="9" w:unhideWhenUsed="1" w:qFormat="1"/>
-    <w:lsdException w:name="heading 4" w:semiHidden="1" w:uiPriority="9" w:unhideWhenUsed="1" w:qFormat="1"/>
-    <w:lsdException w:name="heading 5" w:semiHidden="1" w:uiPriority="9" w:unhideWhenUsed="1" w:qFormat="1"/>
-    <w:lsdException w:name="heading 6" w:semiHidden="1" w:uiPriority="9" w:unhideWhenUsed="1" w:qFormat="1"/>
-    <w:lsdException w:name="heading 7" w:semiHidden="1" w:uiPriority="9" w:unhideWhenUsed="1" w:qFormat="1"/>
-    <w:lsdException w:name="heading 8" w:semiHidden="1" w:uiPriority="9" w:unhideWhenUsed="1" w:qFormat="1"/>
-    <w:lsdException w:name="heading 9" w:semiHidden="1" w:uiPriority="9" w:unhideWhenUsed="1" w:qFormat="1"/>
+    <w:lsdException w:name="heading 2" w:uiPriority="9" w:semiHidden="1" w:unhideWhenUsed="1" w:qFormat="1"/>
+    <w:lsdException w:name="heading 3" w:uiPriority="9" w:semiHidden="1" w:unhideWhenUsed="1" w:qFormat="1"/>
+    <w:lsdException w:name="heading 4" w:uiPriority="9" w:semiHidden="1" w:unhideWhenUsed="1" w:qFormat="1"/>
+    <w:lsdException w:name="heading 5" w:uiPriority="9" w:semiHidden="1" w:unhideWhenUsed="1" w:qFormat="1"/>
+    <w:lsdException w:name="heading 6" w:uiPriority="9" w:semiHidden="1" w:unhideWhenUsed="1" w:qFormat="1"/>
+    <w:lsdException w:name="heading 7" w:uiPriority="9" w:semiHidden="1" w:unhideWhenUsed="1" w:qFormat="1"/>
+    <w:lsdException w:name="heading 8" w:uiPriority="9" w:semiHidden="1" w:unhideWhenUsed="1" w:qFormat="1"/>
+    <w:lsdException w:name="heading 9" w:uiPriority="9" w:semiHidden="1" w:unhideWhenUsed="1" w:qFormat="1"/>
     <w:lsdException w:name="index 1" w:semiHidden="1" w:unhideWhenUsed="1"/>
     <w:lsdException w:name="index 2" w:semiHidden="1" w:unhideWhenUsed="1"/>
     <w:lsdException w:name="index 3" w:semiHidden="1" w:unhideWhenUsed="1"/>
@@ -304,22 +810,22 @@
     <w:lsdException w:name="index 7" w:semiHidden="1" w:unhideWhenUsed="1"/>
     <w:lsdException w:name="index 8" w:semiHidden="1" w:unhideWhenUsed="1"/>
     <w:lsdException w:name="index 9" w:semiHidden="1" w:unhideWhenUsed="1"/>
-    <w:lsdException w:name="toc 1" w:semiHidden="1" w:uiPriority="39" w:unhideWhenUsed="1"/>
-    <w:lsdException w:name="toc 2" w:semiHidden="1" w:uiPriority="39" w:unhideWhenUsed="1"/>
-    <w:lsdException w:name="toc 3" w:semiHidden="1" w:uiPriority="39" w:unhideWhenUsed="1"/>
-    <w:lsdException w:name="toc 4" w:semiHidden="1" w:uiPriority="39" w:unhideWhenUsed="1"/>
-    <w:lsdException w:name="toc 5" w:semiHidden="1" w:uiPriority="39" w:unhideWhenUsed="1"/>
-    <w:lsdException w:name="toc 6" w:semiHidden="1" w:uiPriority="39" w:unhideWhenUsed="1"/>
-    <w:lsdException w:name="toc 7" w:semiHidden="1" w:uiPriority="39" w:unhideWhenUsed="1"/>
-    <w:lsdException w:name="toc 8" w:semiHidden="1" w:uiPriority="39" w:unhideWhenUsed="1"/>
-    <w:lsdException w:name="toc 9" w:semiHidden="1" w:uiPriority="39" w:unhideWhenUsed="1"/>
+    <w:lsdException w:name="toc 1" w:uiPriority="39" w:semiHidden="1" w:unhideWhenUsed="1"/>
+    <w:lsdException w:name="toc 2" w:uiPriority="39" w:semiHidden="1" w:unhideWhenUsed="1"/>
+    <w:lsdException w:name="toc 3" w:uiPriority="39" w:semiHidden="1" w:unhideWhenUsed="1"/>
+    <w:lsdException w:name="toc 4" w:uiPriority="39" w:semiHidden="1" w:unhideWhenUsed="1"/>
+    <w:lsdException w:name="toc 5" w:uiPriority="39" w:semiHidden="1" w:unhideWhenUsed="1"/>
+    <w:lsdException w:name="toc 6" w:uiPriority="39" w:semiHidden="1" w:unhideWhenUsed="1"/>
+    <w:lsdException w:name="toc 7" w:uiPriority="39" w:semiHidden="1" w:unhideWhenUsed="1"/>
+    <w:lsdException w:name="toc 8" w:uiPriority="39" w:semiHidden="1" w:unhideWhenUsed="1"/>
+    <w:lsdException w:name="toc 9" w:uiPriority="39" w:semiHidden="1" w:unhideWhenUsed="1"/>
     <w:lsdException w:name="Normal Indent" w:semiHidden="1" w:unhideWhenUsed="1"/>
     <w:lsdException w:name="footnote text" w:semiHidden="1" w:unhideWhenUsed="1"/>
     <w:lsdException w:name="annotation text" w:semiHidden="1" w:unhideWhenUsed="1"/>
     <w:lsdException w:name="header" w:semiHidden="1" w:unhideWhenUsed="1"/>
     <w:lsdException w:name="footer" w:semiHidden="1" w:unhideWhenUsed="1"/>
     <w:lsdException w:name="index heading" w:semiHidden="1" w:unhideWhenUsed="1"/>
-    <w:lsdException w:name="caption" w:semiHidden="1" w:uiPriority="35" w:unhideWhenUsed="1" w:qFormat="1"/>
+    <w:lsdException w:name="caption" w:uiPriority="35" w:semiHidden="1" w:unhideWhenUsed="1" w:qFormat="1"/>
     <w:lsdException w:name="table of figures" w:semiHidden="1" w:unhideWhenUsed="1"/>
     <w:lsdException w:name="envelope address" w:semiHidden="1" w:unhideWhenUsed="1"/>
     <w:lsdException w:name="envelope return" w:semiHidden="1" w:unhideWhenUsed="1"/>
@@ -350,7 +856,7 @@
     <w:lsdException w:name="Title" w:uiPriority="10" w:qFormat="1"/>
     <w:lsdException w:name="Closing" w:semiHidden="1" w:unhideWhenUsed="1"/>
     <w:lsdException w:name="Signature" w:semiHidden="1" w:unhideWhenUsed="1"/>
-    <w:lsdException w:name="Default Paragraph Font" w:semiHidden="1" w:uiPriority="1" w:unhideWhenUsed="1"/>
+    <w:lsdException w:name="Default Paragraph Font" w:uiPriority="1" w:semiHidden="1" w:unhideWhenUsed="1"/>
     <w:lsdException w:name="Body Text" w:semiHidden="1" w:unhideWhenUsed="1"/>
     <w:lsdException w:name="Body Text Indent" w:semiHidden="1" w:unhideWhenUsed="1"/>
     <w:lsdException w:name="List Continue" w:semiHidden="1" w:unhideWhenUsed="1"/>
@@ -550,8 +1056,8 @@
     <w:lsdException w:name="Subtle Reference" w:uiPriority="31" w:qFormat="1"/>
     <w:lsdException w:name="Intense Reference" w:uiPriority="32" w:qFormat="1"/>
     <w:lsdException w:name="Book Title" w:uiPriority="33" w:qFormat="1"/>
-    <w:lsdException w:name="Bibliography" w:semiHidden="1" w:uiPriority="37" w:unhideWhenUsed="1"/>
-    <w:lsdException w:name="TOC Heading" w:semiHidden="1" w:uiPriority="39" w:unhideWhenUsed="1" w:qFormat="1"/>
+    <w:lsdException w:name="Bibliography" w:uiPriority="37" w:semiHidden="1" w:unhideWhenUsed="1"/>
+    <w:lsdException w:name="TOC Heading" w:uiPriority="39" w:semiHidden="1" w:unhideWhenUsed="1" w:qFormat="1"/>
     <w:lsdException w:name="Plain Table 1" w:uiPriority="41"/>
     <w:lsdException w:name="Plain Table 2" w:uiPriority="42"/>
     <w:lsdException w:name="Plain Table 3" w:uiPriority="43"/>
@@ -662,80 +1168,270 @@
     <w:lsdException w:name="Unresolved Mention" w:semiHidden="1" w:unhideWhenUsed="1"/>
     <w:lsdException w:name="Smart Link" w:semiHidden="1" w:unhideWhenUsed="1"/>
   </w:latentStyles>
-  <w:style w:type="paragraph" w:default="1" w:styleId="Normal">
+  <w:style w:type="paragraph" w:styleId="Normal" w:default="1">
     <w:name w:val="Normal"/>
     <w:qFormat/>
+    <w:pPr>
+      <w:widowControl/>
+      <w:suppressAutoHyphens w:val="true"/>
+      <w:bidi w:val="0"/>
+      <w:spacing w:lineRule="auto" w:line="259" w:before="0" w:after="160"/>
+      <w:jc w:val="left"/>
+    </w:pPr>
+    <w:rPr>
+      <w:rFonts w:ascii="Calibri" w:hAnsi="Calibri" w:eastAsia="Calibri" w:cs="" w:asciiTheme="minorHAnsi" w:cstheme="minorBidi" w:eastAsiaTheme="minorHAnsi" w:hAnsiTheme="minorHAnsi"/>
+      <w:color w:val="auto"/>
+      <w:kern w:val="0"/>
+      <w:sz w:val="22"/>
+      <w:szCs w:val="22"/>
+      <w:lang w:val="en-US" w:eastAsia="en-US" w:bidi="ar-SA"/>
+    </w:rPr>
   </w:style>
   <w:style w:type="paragraph" w:styleId="Heading1">
-    <w:name w:val="heading 1"/>
+    <w:name w:val="Heading 1"/>
     <w:basedOn w:val="Normal"/>
     <w:next w:val="Normal"/>
     <w:link w:val="Heading1Char"/>
     <w:uiPriority w:val="9"/>
     <w:qFormat/>
-    <w:rsid w:val="006B5B5C"/>
+    <w:rsid w:val="006b5b5c"/>
     <w:pPr>
-      <w:keepNext/>
+      <w:keepNext w:val="true"/>
       <w:keepLines/>
       <w:spacing w:before="240" w:after="0"/>
       <w:outlineLvl w:val="0"/>
     </w:pPr>
     <w:rPr>
-      <w:rFonts w:asciiTheme="majorHAnsi" w:eastAsiaTheme="majorEastAsia" w:hAnsiTheme="majorHAnsi" w:cstheme="majorBidi"/>
-      <w:color w:val="2F5496" w:themeColor="accent1" w:themeShade="BF"/>
+      <w:rFonts w:ascii="Calibri Light" w:hAnsi="Calibri Light" w:eastAsia="" w:cs="" w:asciiTheme="majorHAnsi" w:cstheme="majorBidi" w:eastAsiaTheme="majorEastAsia" w:hAnsiTheme="majorHAnsi"/>
+      <w:color w:val="2F5496" w:themeColor="accent1" w:themeShade="bf"/>
       <w:sz w:val="32"/>
       <w:szCs w:val="32"/>
     </w:rPr>
   </w:style>
   <w:style w:type="paragraph" w:styleId="Heading2">
-    <w:name w:val="heading 2"/>
+    <w:name w:val="Heading 2"/>
     <w:basedOn w:val="Normal"/>
     <w:next w:val="Normal"/>
     <w:link w:val="Heading2Char"/>
     <w:uiPriority w:val="9"/>
     <w:unhideWhenUsed/>
     <w:qFormat/>
-    <w:rsid w:val="006B5B5C"/>
+    <w:rsid w:val="006b5b5c"/>
     <w:pPr>
-      <w:keepNext/>
+      <w:keepNext w:val="true"/>
       <w:keepLines/>
       <w:spacing w:before="40" w:after="0"/>
       <w:outlineLvl w:val="1"/>
     </w:pPr>
     <w:rPr>
-      <w:rFonts w:asciiTheme="majorHAnsi" w:eastAsiaTheme="majorEastAsia" w:hAnsiTheme="majorHAnsi" w:cstheme="majorBidi"/>
-      <w:color w:val="2F5496" w:themeColor="accent1" w:themeShade="BF"/>
+      <w:rFonts w:ascii="Calibri Light" w:hAnsi="Calibri Light" w:eastAsia="" w:cs="" w:asciiTheme="majorHAnsi" w:cstheme="majorBidi" w:eastAsiaTheme="majorEastAsia" w:hAnsiTheme="majorHAnsi"/>
+      <w:color w:val="2F5496" w:themeColor="accent1" w:themeShade="bf"/>
       <w:sz w:val="26"/>
       <w:szCs w:val="26"/>
     </w:rPr>
   </w:style>
   <w:style w:type="paragraph" w:styleId="Heading3">
-    <w:name w:val="heading 3"/>
+    <w:name w:val="Heading 3"/>
     <w:basedOn w:val="Normal"/>
     <w:next w:val="Normal"/>
     <w:link w:val="Heading3Char"/>
     <w:uiPriority w:val="9"/>
     <w:unhideWhenUsed/>
     <w:qFormat/>
-    <w:rsid w:val="006B5B5C"/>
+    <w:rsid w:val="006b5b5c"/>
     <w:pPr>
-      <w:keepNext/>
+      <w:keepNext w:val="true"/>
       <w:keepLines/>
       <w:spacing w:before="40" w:after="0"/>
       <w:outlineLvl w:val="2"/>
     </w:pPr>
     <w:rPr>
-      <w:rFonts w:asciiTheme="majorHAnsi" w:eastAsiaTheme="majorEastAsia" w:hAnsiTheme="majorHAnsi" w:cstheme="majorBidi"/>
-      <w:color w:val="1F3763" w:themeColor="accent1" w:themeShade="7F"/>
+      <w:rFonts w:ascii="Calibri Light" w:hAnsi="Calibri Light" w:eastAsia="" w:cs="" w:asciiTheme="majorHAnsi" w:cstheme="majorBidi" w:eastAsiaTheme="majorEastAsia" w:hAnsiTheme="majorHAnsi"/>
+      <w:color w:val="1F3763" w:themeColor="accent1" w:themeShade="7f"/>
       <w:sz w:val="24"/>
       <w:szCs w:val="24"/>
     </w:rPr>
   </w:style>
-  <w:style w:type="character" w:default="1" w:styleId="DefaultParagraphFont">
+  <w:style w:type="character" w:styleId="DefaultParagraphFont" w:default="1">
     <w:name w:val="Default Paragraph Font"/>
     <w:uiPriority w:val="1"/>
     <w:semiHidden/>
     <w:unhideWhenUsed/>
+    <w:qFormat/>
+    <w:rPr/>
+  </w:style>
+  <w:style w:type="character" w:styleId="InternetLink">
+    <w:name w:val="Hyperlink"/>
+    <w:basedOn w:val="DefaultParagraphFont"/>
+    <w:uiPriority w:val="99"/>
+    <w:unhideWhenUsed/>
+    <w:rsid w:val="00b815d1"/>
+    <w:rPr>
+      <w:color w:val="0563C1" w:themeColor="hyperlink"/>
+      <w:u w:val="single"/>
+    </w:rPr>
+  </w:style>
+  <w:style w:type="character" w:styleId="UnresolvedMention">
+    <w:name w:val="Unresolved Mention"/>
+    <w:basedOn w:val="DefaultParagraphFont"/>
+    <w:uiPriority w:val="99"/>
+    <w:semiHidden/>
+    <w:unhideWhenUsed/>
+    <w:qFormat/>
+    <w:rsid w:val="00b815d1"/>
+    <w:rPr>
+      <w:color w:val="605E5C"/>
+      <w:shd w:fill="E1DFDD" w:val="clear"/>
+    </w:rPr>
+  </w:style>
+  <w:style w:type="character" w:styleId="Heading1Char" w:customStyle="1">
+    <w:name w:val="Heading 1 Char"/>
+    <w:basedOn w:val="DefaultParagraphFont"/>
+    <w:link w:val="Heading1"/>
+    <w:uiPriority w:val="9"/>
+    <w:qFormat/>
+    <w:rsid w:val="006b5b5c"/>
+    <w:rPr>
+      <w:rFonts w:ascii="Calibri Light" w:hAnsi="Calibri Light" w:eastAsia="" w:cs="" w:asciiTheme="majorHAnsi" w:cstheme="majorBidi" w:eastAsiaTheme="majorEastAsia" w:hAnsiTheme="majorHAnsi"/>
+      <w:color w:val="2F5496" w:themeColor="accent1" w:themeShade="bf"/>
+      <w:sz w:val="32"/>
+      <w:szCs w:val="32"/>
+    </w:rPr>
+  </w:style>
+  <w:style w:type="character" w:styleId="Heading2Char" w:customStyle="1">
+    <w:name w:val="Heading 2 Char"/>
+    <w:basedOn w:val="DefaultParagraphFont"/>
+    <w:link w:val="Heading2"/>
+    <w:uiPriority w:val="9"/>
+    <w:qFormat/>
+    <w:rsid w:val="006b5b5c"/>
+    <w:rPr>
+      <w:rFonts w:ascii="Calibri Light" w:hAnsi="Calibri Light" w:eastAsia="" w:cs="" w:asciiTheme="majorHAnsi" w:cstheme="majorBidi" w:eastAsiaTheme="majorEastAsia" w:hAnsiTheme="majorHAnsi"/>
+      <w:color w:val="2F5496" w:themeColor="accent1" w:themeShade="bf"/>
+      <w:sz w:val="26"/>
+      <w:szCs w:val="26"/>
+    </w:rPr>
+  </w:style>
+  <w:style w:type="character" w:styleId="Heading3Char" w:customStyle="1">
+    <w:name w:val="Heading 3 Char"/>
+    <w:basedOn w:val="DefaultParagraphFont"/>
+    <w:link w:val="Heading3"/>
+    <w:uiPriority w:val="9"/>
+    <w:qFormat/>
+    <w:rsid w:val="006b5b5c"/>
+    <w:rPr>
+      <w:rFonts w:ascii="Calibri Light" w:hAnsi="Calibri Light" w:eastAsia="" w:cs="" w:asciiTheme="majorHAnsi" w:cstheme="majorBidi" w:eastAsiaTheme="majorEastAsia" w:hAnsiTheme="majorHAnsi"/>
+      <w:color w:val="1F3763" w:themeColor="accent1" w:themeShade="7f"/>
+      <w:sz w:val="24"/>
+      <w:szCs w:val="24"/>
+    </w:rPr>
+  </w:style>
+  <w:style w:type="character" w:styleId="TitleChar" w:customStyle="1">
+    <w:name w:val="Title Char"/>
+    <w:basedOn w:val="DefaultParagraphFont"/>
+    <w:link w:val="Title"/>
+    <w:uiPriority w:val="10"/>
+    <w:qFormat/>
+    <w:rsid w:val="006b5b5c"/>
+    <w:rPr>
+      <w:rFonts w:ascii="Calibri Light" w:hAnsi="Calibri Light" w:eastAsia="" w:cs="" w:asciiTheme="majorHAnsi" w:cstheme="majorBidi" w:eastAsiaTheme="majorEastAsia" w:hAnsiTheme="majorHAnsi"/>
+      <w:spacing w:val="-10"/>
+      <w:kern w:val="2"/>
+      <w:sz w:val="56"/>
+      <w:szCs w:val="56"/>
+    </w:rPr>
+  </w:style>
+  <w:style w:type="character" w:styleId="Bullets">
+    <w:name w:val="Bullets"/>
+    <w:qFormat/>
+    <w:rPr>
+      <w:rFonts w:ascii="OpenSymbol" w:hAnsi="OpenSymbol" w:eastAsia="OpenSymbol" w:cs="OpenSymbol"/>
+    </w:rPr>
+  </w:style>
+  <w:style w:type="paragraph" w:styleId="Heading">
+    <w:name w:val="Heading"/>
+    <w:basedOn w:val="Normal"/>
+    <w:next w:val="TextBody"/>
+    <w:qFormat/>
+    <w:pPr>
+      <w:keepNext w:val="true"/>
+      <w:spacing w:before="240" w:after="120"/>
+    </w:pPr>
+    <w:rPr>
+      <w:rFonts w:ascii="Liberation Sans" w:hAnsi="Liberation Sans" w:eastAsia="Microsoft YaHei" w:cs="Lucida Sans"/>
+      <w:sz w:val="28"/>
+      <w:szCs w:val="28"/>
+    </w:rPr>
+  </w:style>
+  <w:style w:type="paragraph" w:styleId="TextBody">
+    <w:name w:val="Body Text"/>
+    <w:basedOn w:val="Normal"/>
+    <w:pPr>
+      <w:spacing w:lineRule="auto" w:line="276" w:before="0" w:after="140"/>
+    </w:pPr>
+    <w:rPr/>
+  </w:style>
+  <w:style w:type="paragraph" w:styleId="List">
+    <w:name w:val="List"/>
+    <w:basedOn w:val="TextBody"/>
+    <w:pPr/>
+    <w:rPr>
+      <w:rFonts w:cs="Lucida Sans"/>
+    </w:rPr>
+  </w:style>
+  <w:style w:type="paragraph" w:styleId="Caption">
+    <w:name w:val="Caption"/>
+    <w:basedOn w:val="Normal"/>
+    <w:qFormat/>
+    <w:pPr>
+      <w:suppressLineNumbers/>
+      <w:spacing w:before="120" w:after="120"/>
+    </w:pPr>
+    <w:rPr>
+      <w:rFonts w:cs="Lucida Sans"/>
+      <w:i/>
+      <w:iCs/>
+      <w:sz w:val="24"/>
+      <w:szCs w:val="24"/>
+    </w:rPr>
+  </w:style>
+  <w:style w:type="paragraph" w:styleId="Index">
+    <w:name w:val="Index"/>
+    <w:basedOn w:val="Normal"/>
+    <w:qFormat/>
+    <w:pPr>
+      <w:suppressLineNumbers/>
+    </w:pPr>
+    <w:rPr>
+      <w:rFonts w:cs="Lucida Sans"/>
+    </w:rPr>
+  </w:style>
+  <w:style w:type="paragraph" w:styleId="Title">
+    <w:name w:val="Title"/>
+    <w:basedOn w:val="Normal"/>
+    <w:next w:val="Normal"/>
+    <w:link w:val="TitleChar"/>
+    <w:uiPriority w:val="10"/>
+    <w:qFormat/>
+    <w:rsid w:val="006b5b5c"/>
+    <w:pPr>
+      <w:spacing w:lineRule="auto" w:line="240" w:before="0" w:after="0"/>
+      <w:contextualSpacing/>
+    </w:pPr>
+    <w:rPr>
+      <w:rFonts w:ascii="Calibri Light" w:hAnsi="Calibri Light" w:eastAsia="" w:cs="" w:asciiTheme="majorHAnsi" w:cstheme="majorBidi" w:eastAsiaTheme="majorEastAsia" w:hAnsiTheme="majorHAnsi"/>
+      <w:spacing w:val="-10"/>
+      <w:kern w:val="2"/>
+      <w:sz w:val="56"/>
+      <w:szCs w:val="56"/>
+    </w:rPr>
+  </w:style>
+  <w:style w:type="numbering" w:styleId="NoList" w:default="1">
+    <w:name w:val="No List"/>
+    <w:uiPriority w:val="99"/>
+    <w:semiHidden/>
+    <w:unhideWhenUsed/>
+    <w:qFormat/>
   </w:style>
   <w:style w:type="table" w:default="1" w:styleId="TableNormal">
     <w:name w:val="Normal Table"/>
@@ -743,7 +1439,6 @@
     <w:semiHidden/>
     <w:unhideWhenUsed/>
     <w:tblPr>
-      <w:tblInd w:w="0" w:type="dxa"/>
       <w:tblCellMar>
         <w:top w:w="0" w:type="dxa"/>
         <w:left w:w="108" w:type="dxa"/>
@@ -751,108 +1446,6 @@
         <w:right w:w="108" w:type="dxa"/>
       </w:tblCellMar>
     </w:tblPr>
-  </w:style>
-  <w:style w:type="numbering" w:default="1" w:styleId="NoList">
-    <w:name w:val="No List"/>
-    <w:uiPriority w:val="99"/>
-    <w:semiHidden/>
-    <w:unhideWhenUsed/>
-  </w:style>
-  <w:style w:type="character" w:styleId="Hyperlink">
-    <w:name w:val="Hyperlink"/>
-    <w:basedOn w:val="DefaultParagraphFont"/>
-    <w:uiPriority w:val="99"/>
-    <w:unhideWhenUsed/>
-    <w:rsid w:val="00B815D1"/>
-    <w:rPr>
-      <w:color w:val="0563C1" w:themeColor="hyperlink"/>
-      <w:u w:val="single"/>
-    </w:rPr>
-  </w:style>
-  <w:style w:type="character" w:styleId="UnresolvedMention">
-    <w:name w:val="Unresolved Mention"/>
-    <w:basedOn w:val="DefaultParagraphFont"/>
-    <w:uiPriority w:val="99"/>
-    <w:semiHidden/>
-    <w:unhideWhenUsed/>
-    <w:rsid w:val="00B815D1"/>
-    <w:rPr>
-      <w:color w:val="605E5C"/>
-      <w:shd w:val="clear" w:color="auto" w:fill="E1DFDD"/>
-    </w:rPr>
-  </w:style>
-  <w:style w:type="character" w:customStyle="1" w:styleId="Heading1Char">
-    <w:name w:val="Heading 1 Char"/>
-    <w:basedOn w:val="DefaultParagraphFont"/>
-    <w:link w:val="Heading1"/>
-    <w:uiPriority w:val="9"/>
-    <w:rsid w:val="006B5B5C"/>
-    <w:rPr>
-      <w:rFonts w:asciiTheme="majorHAnsi" w:eastAsiaTheme="majorEastAsia" w:hAnsiTheme="majorHAnsi" w:cstheme="majorBidi"/>
-      <w:color w:val="2F5496" w:themeColor="accent1" w:themeShade="BF"/>
-      <w:sz w:val="32"/>
-      <w:szCs w:val="32"/>
-    </w:rPr>
-  </w:style>
-  <w:style w:type="character" w:customStyle="1" w:styleId="Heading2Char">
-    <w:name w:val="Heading 2 Char"/>
-    <w:basedOn w:val="DefaultParagraphFont"/>
-    <w:link w:val="Heading2"/>
-    <w:uiPriority w:val="9"/>
-    <w:rsid w:val="006B5B5C"/>
-    <w:rPr>
-      <w:rFonts w:asciiTheme="majorHAnsi" w:eastAsiaTheme="majorEastAsia" w:hAnsiTheme="majorHAnsi" w:cstheme="majorBidi"/>
-      <w:color w:val="2F5496" w:themeColor="accent1" w:themeShade="BF"/>
-      <w:sz w:val="26"/>
-      <w:szCs w:val="26"/>
-    </w:rPr>
-  </w:style>
-  <w:style w:type="character" w:customStyle="1" w:styleId="Heading3Char">
-    <w:name w:val="Heading 3 Char"/>
-    <w:basedOn w:val="DefaultParagraphFont"/>
-    <w:link w:val="Heading3"/>
-    <w:uiPriority w:val="9"/>
-    <w:rsid w:val="006B5B5C"/>
-    <w:rPr>
-      <w:rFonts w:asciiTheme="majorHAnsi" w:eastAsiaTheme="majorEastAsia" w:hAnsiTheme="majorHAnsi" w:cstheme="majorBidi"/>
-      <w:color w:val="1F3763" w:themeColor="accent1" w:themeShade="7F"/>
-      <w:sz w:val="24"/>
-      <w:szCs w:val="24"/>
-    </w:rPr>
-  </w:style>
-  <w:style w:type="paragraph" w:styleId="Title">
-    <w:name w:val="Title"/>
-    <w:basedOn w:val="Normal"/>
-    <w:next w:val="Normal"/>
-    <w:link w:val="TitleChar"/>
-    <w:uiPriority w:val="10"/>
-    <w:qFormat/>
-    <w:rsid w:val="006B5B5C"/>
-    <w:pPr>
-      <w:spacing w:after="0" w:line="240" w:lineRule="auto"/>
-      <w:contextualSpacing/>
-    </w:pPr>
-    <w:rPr>
-      <w:rFonts w:asciiTheme="majorHAnsi" w:eastAsiaTheme="majorEastAsia" w:hAnsiTheme="majorHAnsi" w:cstheme="majorBidi"/>
-      <w:spacing w:val="-10"/>
-      <w:kern w:val="28"/>
-      <w:sz w:val="56"/>
-      <w:szCs w:val="56"/>
-    </w:rPr>
-  </w:style>
-  <w:style w:type="character" w:customStyle="1" w:styleId="TitleChar">
-    <w:name w:val="Title Char"/>
-    <w:basedOn w:val="DefaultParagraphFont"/>
-    <w:link w:val="Title"/>
-    <w:uiPriority w:val="10"/>
-    <w:rsid w:val="006B5B5C"/>
-    <w:rPr>
-      <w:rFonts w:asciiTheme="majorHAnsi" w:eastAsiaTheme="majorEastAsia" w:hAnsiTheme="majorHAnsi" w:cstheme="majorBidi"/>
-      <w:spacing w:val="-10"/>
-      <w:kern w:val="28"/>
-      <w:sz w:val="56"/>
-      <w:szCs w:val="56"/>
-    </w:rPr>
   </w:style>
 </w:styles>
 </file>

</xml_diff>

<commit_message>
Added newlines to docx file and changed ver to 1.1
</commit_message>
<xml_diff>
--- a/TestFile.docx
+++ b/TestFile.docx
@@ -81,6 +81,24 @@
       <w:r>
         <w:rPr/>
         <w:t>This is a regular line</w:t>
+      </w:r>
+    </w:p>
+    <w:p>
+      <w:pPr>
+        <w:pStyle w:val="Normal"/>
+        <w:rPr/>
+      </w:pPr>
+      <w:r>
+        <w:rPr/>
+      </w:r>
+    </w:p>
+    <w:p>
+      <w:pPr>
+        <w:pStyle w:val="Normal"/>
+        <w:rPr/>
+      </w:pPr>
+      <w:r>
+        <w:rPr/>
       </w:r>
     </w:p>
     <w:p>

</xml_diff>